<commit_message>
Final touches project 1
</commit_message>
<xml_diff>
--- a/wilkes-j-p1/FunctionalDecomposition.docx
+++ b/wilkes-j-p1/FunctionalDecomposition.docx
@@ -853,13 +853,7 @@
         <w:rPr>
           <w:rFonts w:ascii="Courier New" w:hAnsi="Courier New" w:cs="Courier New"/>
         </w:rPr>
-        <w:t xml:space="preserve"> </w:t>
-      </w:r>
-      <w:r>
-        <w:rPr>
-          <w:rFonts w:ascii="Courier New" w:hAnsi="Courier New" w:cs="Courier New"/>
-        </w:rPr>
-        <w:t xml:space="preserve">* </w:t>
+        <w:t xml:space="preserve"> * </w:t>
       </w:r>
       <w:r>
         <w:rPr>
@@ -1250,13 +1244,7 @@
         <w:rPr>
           <w:rFonts w:ascii="Courier New" w:hAnsi="Courier New" w:cs="Courier New"/>
         </w:rPr>
-        <w:t xml:space="preserve">Pushes a token into the linked list </w:t>
-      </w:r>
-      <w:r>
-        <w:rPr>
-          <w:rFonts w:ascii="Courier New" w:hAnsi="Courier New" w:cs="Courier New"/>
-        </w:rPr>
-        <w:t>*/</w:t>
+        <w:t>Pushes a token into the linked list */</w:t>
       </w:r>
     </w:p>
     <w:p>
@@ -1336,19 +1324,7 @@
         <w:rPr>
           <w:rFonts w:ascii="Courier New" w:hAnsi="Courier New" w:cs="Courier New"/>
         </w:rPr>
-        <w:t xml:space="preserve">Checks a character against an array of </w:t>
-      </w:r>
-      <w:r>
-        <w:rPr>
-          <w:rFonts w:ascii="Courier New" w:hAnsi="Courier New" w:cs="Courier New"/>
-        </w:rPr>
-        <w:t>delimiters</w:t>
-      </w:r>
-      <w:r>
-        <w:rPr>
-          <w:rFonts w:ascii="Courier New" w:hAnsi="Courier New" w:cs="Courier New"/>
-        </w:rPr>
-        <w:t>. */</w:t>
+        <w:t>Checks a character against an array of delimiters. */</w:t>
       </w:r>
     </w:p>
     <w:p>
@@ -1879,6 +1855,70 @@
         <w:rPr>
           <w:rFonts w:ascii="Courier New" w:hAnsi="Courier New" w:cs="Courier New"/>
         </w:rPr>
+        <w:t>/* Prints all identifiers in linked list */</w:t>
+      </w:r>
+    </w:p>
+    <w:p>
+      <w:pPr>
+        <w:spacing w:line="240" w:lineRule="auto"/>
+        <w:ind w:firstLine="720"/>
+        <w:rPr>
+          <w:rFonts w:ascii="Courier New" w:hAnsi="Courier New" w:cs="Courier New"/>
+          <w:b/>
+        </w:rPr>
+      </w:pPr>
+      <w:r>
+        <w:rPr>
+          <w:rFonts w:ascii="Courier New" w:hAnsi="Courier New" w:cs="Courier New"/>
+          <w:b/>
+        </w:rPr>
+        <w:t>v</w:t>
+      </w:r>
+      <w:r>
+        <w:rPr>
+          <w:rFonts w:ascii="Courier New" w:hAnsi="Courier New" w:cs="Courier New"/>
+          <w:b/>
+        </w:rPr>
+        <w:t xml:space="preserve">oid </w:t>
+      </w:r>
+      <w:proofErr w:type="spellStart"/>
+      <w:proofErr w:type="gramStart"/>
+      <w:r>
+        <w:rPr>
+          <w:rFonts w:ascii="Courier New" w:hAnsi="Courier New" w:cs="Courier New"/>
+          <w:b/>
+        </w:rPr>
+        <w:t>printIdentifiers</w:t>
+      </w:r>
+      <w:proofErr w:type="spellEnd"/>
+      <w:r>
+        <w:rPr>
+          <w:rFonts w:ascii="Courier New" w:hAnsi="Courier New" w:cs="Courier New"/>
+          <w:b/>
+        </w:rPr>
+        <w:t>(</w:t>
+      </w:r>
+      <w:proofErr w:type="gramEnd"/>
+      <w:r>
+        <w:rPr>
+          <w:rFonts w:ascii="Courier New" w:hAnsi="Courier New" w:cs="Courier New"/>
+          <w:b/>
+        </w:rPr>
+        <w:t>);</w:t>
+      </w:r>
+    </w:p>
+    <w:p>
+      <w:pPr>
+        <w:spacing w:line="240" w:lineRule="auto"/>
+        <w:ind w:firstLine="720"/>
+        <w:rPr>
+          <w:rFonts w:ascii="Courier New" w:hAnsi="Courier New" w:cs="Courier New"/>
+        </w:rPr>
+      </w:pPr>
+      <w:r>
+        <w:rPr>
+          <w:rFonts w:ascii="Courier New" w:hAnsi="Courier New" w:cs="Courier New"/>
+        </w:rPr>
         <w:t>/* Gets current token based on the iterator’s current position */</w:t>
       </w:r>
     </w:p>
@@ -1989,273 +2029,536 @@
           <w:rFonts w:ascii="Courier New" w:hAnsi="Courier New" w:cs="Courier New"/>
         </w:rPr>
       </w:pPr>
+      <w:r>
+        <w:rPr>
+          <w:rFonts w:ascii="Courier New" w:hAnsi="Courier New" w:cs="Courier New"/>
+        </w:rPr>
+        <w:t>/*</w:t>
+      </w:r>
+      <w:r>
+        <w:rPr>
+          <w:rFonts w:ascii="Courier New" w:hAnsi="Courier New" w:cs="Courier New"/>
+        </w:rPr>
+        <w:t xml:space="preserve"> </w:t>
+      </w:r>
+      <w:r>
+        <w:rPr>
+          <w:rFonts w:ascii="Courier New" w:hAnsi="Courier New" w:cs="Courier New"/>
+        </w:rPr>
+        <w:t xml:space="preserve">Returns head of </w:t>
+      </w:r>
+      <w:r>
+        <w:rPr>
+          <w:rFonts w:ascii="Courier New" w:hAnsi="Courier New" w:cs="Courier New"/>
+        </w:rPr>
+        <w:t>token</w:t>
+      </w:r>
+      <w:r>
+        <w:rPr>
+          <w:rFonts w:ascii="Courier New" w:hAnsi="Courier New" w:cs="Courier New"/>
+        </w:rPr>
+        <w:t xml:space="preserve"> linked list</w:t>
+      </w:r>
+      <w:r>
+        <w:rPr>
+          <w:rFonts w:ascii="Courier New" w:hAnsi="Courier New" w:cs="Courier New"/>
+        </w:rPr>
+        <w:t xml:space="preserve"> </w:t>
+      </w:r>
+      <w:r>
+        <w:rPr>
+          <w:rFonts w:ascii="Courier New" w:hAnsi="Courier New" w:cs="Courier New"/>
+        </w:rPr>
+        <w:t>*/</w:t>
+      </w:r>
+    </w:p>
+    <w:p>
+      <w:pPr>
+        <w:spacing w:line="240" w:lineRule="auto"/>
+        <w:ind w:firstLine="720"/>
+        <w:rPr>
+          <w:rFonts w:ascii="Courier New" w:hAnsi="Courier New" w:cs="Courier New"/>
+          <w:b/>
+        </w:rPr>
+      </w:pPr>
+      <w:proofErr w:type="spellStart"/>
+      <w:r>
+        <w:rPr>
+          <w:rFonts w:ascii="Courier New" w:hAnsi="Courier New" w:cs="Courier New"/>
+          <w:b/>
+        </w:rPr>
+        <w:t>lexemeNode</w:t>
+      </w:r>
+      <w:proofErr w:type="spellEnd"/>
+      <w:r>
+        <w:rPr>
+          <w:rFonts w:ascii="Courier New" w:hAnsi="Courier New" w:cs="Courier New"/>
+          <w:b/>
+        </w:rPr>
+        <w:t xml:space="preserve">* </w:t>
+      </w:r>
+      <w:proofErr w:type="spellStart"/>
+      <w:proofErr w:type="gramStart"/>
+      <w:r>
+        <w:rPr>
+          <w:rFonts w:ascii="Courier New" w:hAnsi="Courier New" w:cs="Courier New"/>
+          <w:b/>
+        </w:rPr>
+        <w:t>getHead</w:t>
+      </w:r>
+      <w:proofErr w:type="spellEnd"/>
+      <w:r>
+        <w:rPr>
+          <w:rFonts w:ascii="Courier New" w:hAnsi="Courier New" w:cs="Courier New"/>
+          <w:b/>
+        </w:rPr>
+        <w:t>(</w:t>
+      </w:r>
+      <w:proofErr w:type="gramEnd"/>
+      <w:r>
+        <w:rPr>
+          <w:rFonts w:ascii="Courier New" w:hAnsi="Courier New" w:cs="Courier New"/>
+          <w:b/>
+        </w:rPr>
+        <w:t>);</w:t>
+      </w:r>
+    </w:p>
+    <w:p>
+      <w:pPr>
+        <w:spacing w:line="240" w:lineRule="auto"/>
+        <w:rPr>
+          <w:rFonts w:ascii="Courier New" w:hAnsi="Courier New" w:cs="Courier New"/>
+        </w:rPr>
+      </w:pPr>
+      <w:r>
+        <w:rPr>
+          <w:rFonts w:ascii="Courier New" w:hAnsi="Courier New" w:cs="Courier New"/>
+        </w:rPr>
+        <w:t>/*</w:t>
+      </w:r>
+      <w:r>
+        <w:rPr>
+          <w:rFonts w:ascii="Courier New" w:hAnsi="Courier New" w:cs="Courier New"/>
+        </w:rPr>
+        <w:t xml:space="preserve"> This file iterates through the token linked list and checks if the order of tokens/types is valid based on the rules set forth in the project. </w:t>
+      </w:r>
+    </w:p>
+    <w:p>
+      <w:pPr>
+        <w:spacing w:line="240" w:lineRule="auto"/>
+        <w:rPr>
+          <w:rFonts w:ascii="Courier New" w:hAnsi="Courier New" w:cs="Courier New"/>
+        </w:rPr>
+      </w:pPr>
+      <w:r>
+        <w:rPr>
+          <w:rFonts w:ascii="Courier New" w:hAnsi="Courier New" w:cs="Courier New"/>
+        </w:rPr>
+        <w:t xml:space="preserve"> * </w:t>
+      </w:r>
+      <w:r>
+        <w:rPr>
+          <w:rFonts w:ascii="Courier New" w:hAnsi="Courier New" w:cs="Courier New"/>
+        </w:rPr>
+        <w:t>Author: Joshua Wilkes</w:t>
+      </w:r>
+    </w:p>
+    <w:p>
+      <w:pPr>
+        <w:spacing w:line="240" w:lineRule="auto"/>
+        <w:rPr>
+          <w:rFonts w:ascii="Courier New" w:hAnsi="Courier New" w:cs="Courier New"/>
+        </w:rPr>
+      </w:pPr>
+      <w:r>
+        <w:rPr>
+          <w:rFonts w:ascii="Courier New" w:hAnsi="Courier New" w:cs="Courier New"/>
+        </w:rPr>
+        <w:t xml:space="preserve"> * Version: 1.0</w:t>
+      </w:r>
+    </w:p>
+    <w:p>
+      <w:pPr>
+        <w:spacing w:line="240" w:lineRule="auto"/>
+        <w:rPr>
+          <w:rFonts w:ascii="Courier New" w:hAnsi="Courier New" w:cs="Courier New"/>
+        </w:rPr>
+      </w:pPr>
+      <w:r>
+        <w:rPr>
+          <w:rFonts w:ascii="Courier New" w:hAnsi="Courier New" w:cs="Courier New"/>
+        </w:rPr>
+        <w:t xml:space="preserve"> * Last Updated: 02/07/2019</w:t>
+      </w:r>
+    </w:p>
+    <w:p>
+      <w:pPr>
+        <w:spacing w:line="240" w:lineRule="auto"/>
+        <w:rPr>
+          <w:rFonts w:ascii="Courier New" w:hAnsi="Courier New" w:cs="Courier New"/>
+        </w:rPr>
+      </w:pPr>
+      <w:r>
+        <w:rPr>
+          <w:rFonts w:ascii="Courier New" w:hAnsi="Courier New" w:cs="Courier New"/>
+        </w:rPr>
+        <w:t>*/</w:t>
+      </w:r>
+    </w:p>
+    <w:p>
+      <w:pPr>
+        <w:spacing w:line="240" w:lineRule="auto"/>
+        <w:rPr>
+          <w:rFonts w:ascii="Courier New" w:hAnsi="Courier New" w:cs="Courier New"/>
+          <w:b/>
+        </w:rPr>
+      </w:pPr>
+      <w:proofErr w:type="spellStart"/>
+      <w:r>
+        <w:rPr>
+          <w:rFonts w:ascii="Courier New" w:hAnsi="Courier New" w:cs="Courier New"/>
+          <w:b/>
+        </w:rPr>
+        <w:t>parser.h</w:t>
+      </w:r>
+      <w:proofErr w:type="spellEnd"/>
+    </w:p>
+    <w:p>
+      <w:pPr>
+        <w:spacing w:line="240" w:lineRule="auto"/>
+        <w:rPr>
+          <w:rFonts w:ascii="Courier New" w:hAnsi="Courier New" w:cs="Courier New"/>
+        </w:rPr>
+      </w:pPr>
+      <w:r>
+        <w:rPr>
+          <w:rFonts w:ascii="Courier New" w:hAnsi="Courier New" w:cs="Courier New"/>
+          <w:b/>
+        </w:rPr>
+        <w:tab/>
+      </w:r>
+      <w:r>
+        <w:rPr>
+          <w:rFonts w:ascii="Courier New" w:hAnsi="Courier New" w:cs="Courier New"/>
+        </w:rPr>
+        <w:t xml:space="preserve">/* </w:t>
+      </w:r>
+      <w:r>
+        <w:rPr>
+          <w:rFonts w:ascii="Courier New" w:hAnsi="Courier New" w:cs="Courier New"/>
+        </w:rPr>
+        <w:t>Returns result of parsing through program. */</w:t>
+      </w:r>
+    </w:p>
+    <w:p>
+      <w:pPr>
+        <w:spacing w:line="240" w:lineRule="auto"/>
+        <w:ind w:left="720"/>
+        <w:rPr>
+          <w:rFonts w:ascii="Courier New" w:hAnsi="Courier New" w:cs="Courier New"/>
+          <w:b/>
+        </w:rPr>
+      </w:pPr>
+      <w:r>
+        <w:rPr>
+          <w:rFonts w:ascii="Courier New" w:hAnsi="Courier New" w:cs="Courier New"/>
+          <w:b/>
+        </w:rPr>
+        <w:t xml:space="preserve">bool </w:t>
+      </w:r>
+      <w:proofErr w:type="spellStart"/>
+      <w:proofErr w:type="gramStart"/>
+      <w:r>
+        <w:rPr>
+          <w:rFonts w:ascii="Courier New" w:hAnsi="Courier New" w:cs="Courier New"/>
+          <w:b/>
+        </w:rPr>
+        <w:t>isValidProgram</w:t>
+      </w:r>
+      <w:proofErr w:type="spellEnd"/>
+      <w:r>
+        <w:rPr>
+          <w:rFonts w:ascii="Courier New" w:hAnsi="Courier New" w:cs="Courier New"/>
+          <w:b/>
+        </w:rPr>
+        <w:t>(</w:t>
+      </w:r>
+      <w:proofErr w:type="gramEnd"/>
+      <w:r>
+        <w:rPr>
+          <w:rFonts w:ascii="Courier New" w:hAnsi="Courier New" w:cs="Courier New"/>
+          <w:b/>
+        </w:rPr>
+        <w:t>);</w:t>
+      </w:r>
+    </w:p>
+    <w:p>
+      <w:pPr>
+        <w:spacing w:line="240" w:lineRule="auto"/>
+        <w:ind w:left="720"/>
+        <w:rPr>
+          <w:rFonts w:ascii="Courier New" w:hAnsi="Courier New" w:cs="Courier New"/>
+        </w:rPr>
+      </w:pPr>
+      <w:r>
+        <w:rPr>
+          <w:rFonts w:ascii="Courier New" w:hAnsi="Courier New" w:cs="Courier New"/>
+        </w:rPr>
+        <w:t>/* Pushes an error with a message into the error linked list */</w:t>
+      </w:r>
+    </w:p>
+    <w:p>
+      <w:pPr>
+        <w:spacing w:line="240" w:lineRule="auto"/>
+        <w:ind w:left="720"/>
+        <w:rPr>
+          <w:rFonts w:ascii="Courier New" w:hAnsi="Courier New" w:cs="Courier New"/>
+          <w:b/>
+        </w:rPr>
+      </w:pPr>
+      <w:r>
+        <w:rPr>
+          <w:rFonts w:ascii="Courier New" w:hAnsi="Courier New" w:cs="Courier New"/>
+          <w:b/>
+        </w:rPr>
+        <w:t xml:space="preserve">void </w:t>
+      </w:r>
+      <w:proofErr w:type="spellStart"/>
+      <w:proofErr w:type="gramStart"/>
+      <w:r>
+        <w:rPr>
+          <w:rFonts w:ascii="Courier New" w:hAnsi="Courier New" w:cs="Courier New"/>
+          <w:b/>
+        </w:rPr>
+        <w:t>errorPush</w:t>
+      </w:r>
+      <w:proofErr w:type="spellEnd"/>
+      <w:r>
+        <w:rPr>
+          <w:rFonts w:ascii="Courier New" w:hAnsi="Courier New" w:cs="Courier New"/>
+          <w:b/>
+        </w:rPr>
+        <w:t>(</w:t>
+      </w:r>
+      <w:proofErr w:type="gramEnd"/>
+      <w:r>
+        <w:rPr>
+          <w:rFonts w:ascii="Courier New" w:hAnsi="Courier New" w:cs="Courier New"/>
+          <w:b/>
+        </w:rPr>
+        <w:t>int line, char *</w:t>
+      </w:r>
+      <w:proofErr w:type="spellStart"/>
+      <w:r>
+        <w:rPr>
+          <w:rFonts w:ascii="Courier New" w:hAnsi="Courier New" w:cs="Courier New"/>
+          <w:b/>
+        </w:rPr>
+        <w:t>errorMessage</w:t>
+      </w:r>
+      <w:proofErr w:type="spellEnd"/>
+      <w:r>
+        <w:rPr>
+          <w:rFonts w:ascii="Courier New" w:hAnsi="Courier New" w:cs="Courier New"/>
+          <w:b/>
+        </w:rPr>
+        <w:t>);</w:t>
+      </w:r>
+    </w:p>
+    <w:p>
+      <w:pPr>
+        <w:spacing w:line="240" w:lineRule="auto"/>
+        <w:ind w:left="720"/>
+        <w:rPr>
+          <w:rFonts w:ascii="Courier New" w:hAnsi="Courier New" w:cs="Courier New"/>
+        </w:rPr>
+      </w:pPr>
+      <w:r>
+        <w:rPr>
+          <w:rFonts w:ascii="Courier New" w:hAnsi="Courier New" w:cs="Courier New"/>
+        </w:rPr>
+        <w:t>/* Begins the process for identifying an assignment statement in program */</w:t>
+      </w:r>
+    </w:p>
+    <w:p>
+      <w:pPr>
+        <w:spacing w:line="240" w:lineRule="auto"/>
+        <w:ind w:left="720"/>
+        <w:rPr>
+          <w:rFonts w:ascii="Courier New" w:hAnsi="Courier New" w:cs="Courier New"/>
+          <w:b/>
+        </w:rPr>
+      </w:pPr>
+      <w:r>
+        <w:rPr>
+          <w:rFonts w:ascii="Courier New" w:hAnsi="Courier New" w:cs="Courier New"/>
+          <w:b/>
+        </w:rPr>
+        <w:t xml:space="preserve">void </w:t>
+      </w:r>
+      <w:proofErr w:type="spellStart"/>
+      <w:proofErr w:type="gramStart"/>
+      <w:r>
+        <w:rPr>
+          <w:rFonts w:ascii="Courier New" w:hAnsi="Courier New" w:cs="Courier New"/>
+          <w:b/>
+        </w:rPr>
+        <w:t>assignmentStatement</w:t>
+      </w:r>
+      <w:proofErr w:type="spellEnd"/>
+      <w:r>
+        <w:rPr>
+          <w:rFonts w:ascii="Courier New" w:hAnsi="Courier New" w:cs="Courier New"/>
+          <w:b/>
+        </w:rPr>
+        <w:t>(</w:t>
+      </w:r>
+      <w:proofErr w:type="gramEnd"/>
+      <w:r>
+        <w:rPr>
+          <w:rFonts w:ascii="Courier New" w:hAnsi="Courier New" w:cs="Courier New"/>
+          <w:b/>
+        </w:rPr>
+        <w:t>);</w:t>
+      </w:r>
+    </w:p>
+    <w:p>
+      <w:pPr>
+        <w:spacing w:line="240" w:lineRule="auto"/>
+        <w:ind w:left="720"/>
+        <w:rPr>
+          <w:rFonts w:ascii="Courier New" w:hAnsi="Courier New" w:cs="Courier New"/>
+        </w:rPr>
+      </w:pPr>
+      <w:r>
+        <w:rPr>
+          <w:rFonts w:ascii="Courier New" w:hAnsi="Courier New" w:cs="Courier New"/>
+        </w:rPr>
+        <w:t>/* Identifies an expression in an assignment statement */</w:t>
+      </w:r>
+    </w:p>
+    <w:p>
+      <w:pPr>
+        <w:spacing w:line="240" w:lineRule="auto"/>
+        <w:ind w:left="720"/>
+        <w:rPr>
+          <w:rFonts w:ascii="Courier New" w:hAnsi="Courier New" w:cs="Courier New"/>
+          <w:b/>
+        </w:rPr>
+      </w:pPr>
+      <w:r>
+        <w:rPr>
+          <w:rFonts w:ascii="Courier New" w:hAnsi="Courier New" w:cs="Courier New"/>
+          <w:b/>
+        </w:rPr>
+        <w:t xml:space="preserve">bool </w:t>
+      </w:r>
+      <w:proofErr w:type="gramStart"/>
+      <w:r>
+        <w:rPr>
+          <w:rFonts w:ascii="Courier New" w:hAnsi="Courier New" w:cs="Courier New"/>
+          <w:b/>
+        </w:rPr>
+        <w:t>expression(</w:t>
+      </w:r>
+      <w:proofErr w:type="gramEnd"/>
+      <w:r>
+        <w:rPr>
+          <w:rFonts w:ascii="Courier New" w:hAnsi="Courier New" w:cs="Courier New"/>
+          <w:b/>
+        </w:rPr>
+        <w:t>);</w:t>
+      </w:r>
+    </w:p>
+    <w:p>
+      <w:pPr>
+        <w:spacing w:line="240" w:lineRule="auto"/>
+        <w:ind w:left="720"/>
+        <w:rPr>
+          <w:rFonts w:ascii="Courier New" w:hAnsi="Courier New" w:cs="Courier New"/>
+        </w:rPr>
+      </w:pPr>
+      <w:r>
+        <w:rPr>
+          <w:rFonts w:ascii="Courier New" w:hAnsi="Courier New" w:cs="Courier New"/>
+        </w:rPr>
+        <w:lastRenderedPageBreak/>
+        <w:t>/* Identifies a term in an expression */</w:t>
+      </w:r>
+    </w:p>
+    <w:p>
+      <w:pPr>
+        <w:spacing w:line="240" w:lineRule="auto"/>
+        <w:ind w:left="720"/>
+        <w:rPr>
+          <w:rFonts w:ascii="Courier New" w:hAnsi="Courier New" w:cs="Courier New"/>
+          <w:b/>
+        </w:rPr>
+      </w:pPr>
+      <w:r>
+        <w:rPr>
+          <w:rFonts w:ascii="Courier New" w:hAnsi="Courier New" w:cs="Courier New"/>
+          <w:b/>
+        </w:rPr>
+        <w:t xml:space="preserve">bool </w:t>
+      </w:r>
+      <w:proofErr w:type="gramStart"/>
+      <w:r>
+        <w:rPr>
+          <w:rFonts w:ascii="Courier New" w:hAnsi="Courier New" w:cs="Courier New"/>
+          <w:b/>
+        </w:rPr>
+        <w:t>term(</w:t>
+      </w:r>
+      <w:proofErr w:type="gramEnd"/>
+      <w:r>
+        <w:rPr>
+          <w:rFonts w:ascii="Courier New" w:hAnsi="Courier New" w:cs="Courier New"/>
+          <w:b/>
+        </w:rPr>
+        <w:t>);</w:t>
+      </w:r>
+    </w:p>
+    <w:p>
+      <w:pPr>
+        <w:spacing w:line="240" w:lineRule="auto"/>
+        <w:ind w:left="720"/>
+        <w:rPr>
+          <w:rFonts w:ascii="Courier New" w:hAnsi="Courier New" w:cs="Courier New"/>
+        </w:rPr>
+      </w:pPr>
       <w:bookmarkStart w:id="0" w:name="_GoBack"/>
       <w:r>
         <w:rPr>
           <w:rFonts w:ascii="Courier New" w:hAnsi="Courier New" w:cs="Courier New"/>
         </w:rPr>
-        <w:t>/*</w:t>
-      </w:r>
-      <w:r>
-        <w:rPr>
-          <w:rFonts w:ascii="Courier New" w:hAnsi="Courier New" w:cs="Courier New"/>
-        </w:rPr>
-        <w:t xml:space="preserve"> </w:t>
-      </w:r>
-      <w:r>
-        <w:rPr>
-          <w:rFonts w:ascii="Courier New" w:hAnsi="Courier New" w:cs="Courier New"/>
-        </w:rPr>
-        <w:t xml:space="preserve">Returns head of </w:t>
-      </w:r>
-      <w:r>
-        <w:rPr>
-          <w:rFonts w:ascii="Courier New" w:hAnsi="Courier New" w:cs="Courier New"/>
-        </w:rPr>
-        <w:t>token</w:t>
-      </w:r>
-      <w:r>
-        <w:rPr>
-          <w:rFonts w:ascii="Courier New" w:hAnsi="Courier New" w:cs="Courier New"/>
-        </w:rPr>
-        <w:t xml:space="preserve"> linked list</w:t>
-      </w:r>
-      <w:r>
-        <w:rPr>
-          <w:rFonts w:ascii="Courier New" w:hAnsi="Courier New" w:cs="Courier New"/>
-        </w:rPr>
-        <w:t xml:space="preserve"> </w:t>
-      </w:r>
-      <w:r>
-        <w:rPr>
-          <w:rFonts w:ascii="Courier New" w:hAnsi="Courier New" w:cs="Courier New"/>
-        </w:rPr>
-        <w:t>*/</w:t>
+        <w:t>/* Identifies a factor in a term */</w:t>
       </w:r>
     </w:p>
     <w:bookmarkEnd w:id="0"/>
     <w:p>
       <w:pPr>
         <w:spacing w:line="240" w:lineRule="auto"/>
-        <w:ind w:firstLine="720"/>
-        <w:rPr>
-          <w:rFonts w:ascii="Courier New" w:hAnsi="Courier New" w:cs="Courier New"/>
-          <w:b/>
-        </w:rPr>
-      </w:pPr>
-      <w:proofErr w:type="spellStart"/>
-      <w:r>
-        <w:rPr>
-          <w:rFonts w:ascii="Courier New" w:hAnsi="Courier New" w:cs="Courier New"/>
-          <w:b/>
-        </w:rPr>
-        <w:t>lexemeNode</w:t>
-      </w:r>
-      <w:proofErr w:type="spellEnd"/>
-      <w:r>
-        <w:rPr>
-          <w:rFonts w:ascii="Courier New" w:hAnsi="Courier New" w:cs="Courier New"/>
-          <w:b/>
-        </w:rPr>
-        <w:t xml:space="preserve">* </w:t>
-      </w:r>
-      <w:proofErr w:type="spellStart"/>
+        <w:ind w:left="720"/>
+        <w:rPr>
+          <w:rFonts w:ascii="Courier New" w:hAnsi="Courier New" w:cs="Courier New"/>
+          <w:b/>
+        </w:rPr>
+      </w:pPr>
+      <w:r>
+        <w:rPr>
+          <w:rFonts w:ascii="Courier New" w:hAnsi="Courier New" w:cs="Courier New"/>
+          <w:b/>
+        </w:rPr>
+        <w:t xml:space="preserve">bool </w:t>
+      </w:r>
       <w:proofErr w:type="gramStart"/>
       <w:r>
         <w:rPr>
           <w:rFonts w:ascii="Courier New" w:hAnsi="Courier New" w:cs="Courier New"/>
           <w:b/>
         </w:rPr>
-        <w:t>getHead</w:t>
-      </w:r>
-      <w:proofErr w:type="spellEnd"/>
-      <w:r>
-        <w:rPr>
-          <w:rFonts w:ascii="Courier New" w:hAnsi="Courier New" w:cs="Courier New"/>
-          <w:b/>
-        </w:rPr>
-        <w:t>(</w:t>
-      </w:r>
-      <w:proofErr w:type="gramEnd"/>
-      <w:r>
-        <w:rPr>
-          <w:rFonts w:ascii="Courier New" w:hAnsi="Courier New" w:cs="Courier New"/>
-          <w:b/>
-        </w:rPr>
-        <w:t>);</w:t>
-      </w:r>
-    </w:p>
-    <w:p>
-      <w:pPr>
-        <w:spacing w:line="240" w:lineRule="auto"/>
-        <w:rPr>
-          <w:rFonts w:ascii="Courier New" w:hAnsi="Courier New" w:cs="Courier New"/>
-        </w:rPr>
-      </w:pPr>
-      <w:r>
-        <w:rPr>
-          <w:rFonts w:ascii="Courier New" w:hAnsi="Courier New" w:cs="Courier New"/>
-        </w:rPr>
-        <w:t>/*</w:t>
-      </w:r>
-      <w:r>
-        <w:rPr>
-          <w:rFonts w:ascii="Courier New" w:hAnsi="Courier New" w:cs="Courier New"/>
-        </w:rPr>
-        <w:t xml:space="preserve"> </w:t>
-      </w:r>
-      <w:r>
-        <w:rPr>
-          <w:rFonts w:ascii="Courier New" w:hAnsi="Courier New" w:cs="Courier New"/>
-        </w:rPr>
-        <w:t>This file iterates through the token linked list and checks if the order of tokens/types is valid based on the rules set forth in the project.</w:t>
-      </w:r>
-      <w:r>
-        <w:rPr>
-          <w:rFonts w:ascii="Courier New" w:hAnsi="Courier New" w:cs="Courier New"/>
-        </w:rPr>
-        <w:t xml:space="preserve"> </w:t>
-      </w:r>
-    </w:p>
-    <w:p>
-      <w:pPr>
-        <w:spacing w:line="240" w:lineRule="auto"/>
-        <w:rPr>
-          <w:rFonts w:ascii="Courier New" w:hAnsi="Courier New" w:cs="Courier New"/>
-        </w:rPr>
-      </w:pPr>
-      <w:r>
-        <w:rPr>
-          <w:rFonts w:ascii="Courier New" w:hAnsi="Courier New" w:cs="Courier New"/>
-        </w:rPr>
-        <w:t xml:space="preserve"> * </w:t>
-      </w:r>
-      <w:r>
-        <w:rPr>
-          <w:rFonts w:ascii="Courier New" w:hAnsi="Courier New" w:cs="Courier New"/>
-        </w:rPr>
-        <w:t>Author: Joshua Wilkes</w:t>
-      </w:r>
-    </w:p>
-    <w:p>
-      <w:pPr>
-        <w:spacing w:line="240" w:lineRule="auto"/>
-        <w:rPr>
-          <w:rFonts w:ascii="Courier New" w:hAnsi="Courier New" w:cs="Courier New"/>
-        </w:rPr>
-      </w:pPr>
-      <w:r>
-        <w:rPr>
-          <w:rFonts w:ascii="Courier New" w:hAnsi="Courier New" w:cs="Courier New"/>
-        </w:rPr>
-        <w:t xml:space="preserve"> * Version: 1.0</w:t>
-      </w:r>
-    </w:p>
-    <w:p>
-      <w:pPr>
-        <w:spacing w:line="240" w:lineRule="auto"/>
-        <w:rPr>
-          <w:rFonts w:ascii="Courier New" w:hAnsi="Courier New" w:cs="Courier New"/>
-        </w:rPr>
-      </w:pPr>
-      <w:r>
-        <w:rPr>
-          <w:rFonts w:ascii="Courier New" w:hAnsi="Courier New" w:cs="Courier New"/>
-        </w:rPr>
-        <w:t xml:space="preserve"> * Last Updated: 02/07/2019</w:t>
-      </w:r>
-    </w:p>
-    <w:p>
-      <w:pPr>
-        <w:spacing w:line="240" w:lineRule="auto"/>
-        <w:rPr>
-          <w:rFonts w:ascii="Courier New" w:hAnsi="Courier New" w:cs="Courier New"/>
-        </w:rPr>
-      </w:pPr>
-      <w:r>
-        <w:rPr>
-          <w:rFonts w:ascii="Courier New" w:hAnsi="Courier New" w:cs="Courier New"/>
-        </w:rPr>
-        <w:t>*/</w:t>
-      </w:r>
-    </w:p>
-    <w:p>
-      <w:pPr>
-        <w:spacing w:line="240" w:lineRule="auto"/>
-        <w:rPr>
-          <w:rFonts w:ascii="Courier New" w:hAnsi="Courier New" w:cs="Courier New"/>
-          <w:b/>
-        </w:rPr>
-      </w:pPr>
-      <w:proofErr w:type="spellStart"/>
-      <w:r>
-        <w:rPr>
-          <w:rFonts w:ascii="Courier New" w:hAnsi="Courier New" w:cs="Courier New"/>
-          <w:b/>
-        </w:rPr>
-        <w:t>parser.h</w:t>
-      </w:r>
-      <w:proofErr w:type="spellEnd"/>
-    </w:p>
-    <w:p>
-      <w:pPr>
-        <w:spacing w:line="240" w:lineRule="auto"/>
-        <w:rPr>
-          <w:rFonts w:ascii="Courier New" w:hAnsi="Courier New" w:cs="Courier New"/>
-        </w:rPr>
-      </w:pPr>
-      <w:r>
-        <w:rPr>
-          <w:rFonts w:ascii="Courier New" w:hAnsi="Courier New" w:cs="Courier New"/>
-          <w:b/>
-        </w:rPr>
-        <w:tab/>
-      </w:r>
-      <w:r>
-        <w:rPr>
-          <w:rFonts w:ascii="Courier New" w:hAnsi="Courier New" w:cs="Courier New"/>
-        </w:rPr>
-        <w:t xml:space="preserve">/* </w:t>
-      </w:r>
-      <w:r>
-        <w:rPr>
-          <w:rFonts w:ascii="Courier New" w:hAnsi="Courier New" w:cs="Courier New"/>
-        </w:rPr>
-        <w:t>Returns result of parsing through program. */</w:t>
-      </w:r>
-    </w:p>
-    <w:p>
-      <w:pPr>
-        <w:spacing w:line="240" w:lineRule="auto"/>
-        <w:ind w:left="720"/>
-        <w:rPr>
-          <w:rFonts w:ascii="Courier New" w:hAnsi="Courier New" w:cs="Courier New"/>
-          <w:b/>
-        </w:rPr>
-      </w:pPr>
-      <w:r>
-        <w:rPr>
-          <w:rFonts w:ascii="Courier New" w:hAnsi="Courier New" w:cs="Courier New"/>
-          <w:b/>
-        </w:rPr>
-        <w:t xml:space="preserve">bool </w:t>
-      </w:r>
-      <w:proofErr w:type="spellStart"/>
-      <w:proofErr w:type="gramStart"/>
-      <w:r>
-        <w:rPr>
-          <w:rFonts w:ascii="Courier New" w:hAnsi="Courier New" w:cs="Courier New"/>
-          <w:b/>
-        </w:rPr>
-        <w:t>isValidProgram</w:t>
-      </w:r>
-      <w:proofErr w:type="spellEnd"/>
-      <w:r>
-        <w:rPr>
-          <w:rFonts w:ascii="Courier New" w:hAnsi="Courier New" w:cs="Courier New"/>
-          <w:b/>
-        </w:rPr>
-        <w:t>(</w:t>
+        <w:t>factor(</w:t>
       </w:r>
       <w:proofErr w:type="gramEnd"/>
       <w:r>

</xml_diff>